<commit_message>
feat: - add loan history - add return history - add inbound history - add outbound history - add crud procurement - add outbound signing mechanism - add user access management - implement middleware - implement permission
</commit_message>
<xml_diff>
--- a/public/template_loan.docx
+++ b/public/template_loan.docx
@@ -1275,15 +1275,43 @@
         <w:tc>
           <w:tcPr>
             <w:tcW w:w="7736" w:type="dxa"/>
-          </w:tcPr>
-          <w:p>
-            <w:pPr>
-              <w:rPr>
-                <w:rFonts w:ascii="Calibri" w:hAnsi="Calibri" w:cs="Calibri"/>
-                <w:sz w:val="20"/>
-                <w:szCs w:val="20"/>
-              </w:rPr>
-            </w:pPr>
+            <w:vAlign w:val="center"/>
+          </w:tcPr>
+          <w:p>
+            <w:pPr>
+              <w:jc w:val="center"/>
+              <w:rPr>
+                <w:rFonts w:ascii="Calibri" w:hAnsi="Calibri" w:cs="Calibri"/>
+                <w:sz w:val="20"/>
+                <w:szCs w:val="20"/>
+              </w:rPr>
+            </w:pPr>
+            <w:r>
+              <w:rPr>
+                <w:rFonts w:ascii="Calibri" w:hAnsi="Calibri" w:cs="Calibri"/>
+                <w:sz w:val="20"/>
+                <w:szCs w:val="20"/>
+              </w:rPr>
+              <w:t>${</w:t>
+            </w:r>
+            <w:proofErr w:type="spellStart"/>
+            <w:r>
+              <w:rPr>
+                <w:rFonts w:ascii="Calibri" w:hAnsi="Calibri" w:cs="Calibri"/>
+                <w:sz w:val="20"/>
+                <w:szCs w:val="20"/>
+              </w:rPr>
+              <w:t>sign_operation_head</w:t>
+            </w:r>
+            <w:proofErr w:type="spellEnd"/>
+            <w:r>
+              <w:rPr>
+                <w:rFonts w:ascii="Calibri" w:hAnsi="Calibri" w:cs="Calibri"/>
+                <w:sz w:val="20"/>
+                <w:szCs w:val="20"/>
+              </w:rPr>
+              <w:t>}</w:t>
+            </w:r>
           </w:p>
         </w:tc>
       </w:tr>
@@ -1507,15 +1535,43 @@
         <w:tc>
           <w:tcPr>
             <w:tcW w:w="7736" w:type="dxa"/>
-          </w:tcPr>
-          <w:p>
-            <w:pPr>
-              <w:rPr>
-                <w:rFonts w:ascii="Calibri" w:hAnsi="Calibri" w:cs="Calibri"/>
-                <w:sz w:val="20"/>
-                <w:szCs w:val="20"/>
-              </w:rPr>
-            </w:pPr>
+            <w:vAlign w:val="center"/>
+          </w:tcPr>
+          <w:p>
+            <w:pPr>
+              <w:jc w:val="center"/>
+              <w:rPr>
+                <w:rFonts w:ascii="Calibri" w:hAnsi="Calibri" w:cs="Calibri"/>
+                <w:sz w:val="20"/>
+                <w:szCs w:val="20"/>
+              </w:rPr>
+            </w:pPr>
+            <w:r>
+              <w:rPr>
+                <w:rFonts w:ascii="Calibri" w:hAnsi="Calibri" w:cs="Calibri"/>
+                <w:sz w:val="20"/>
+                <w:szCs w:val="20"/>
+              </w:rPr>
+              <w:t>${</w:t>
+            </w:r>
+            <w:proofErr w:type="spellStart"/>
+            <w:r>
+              <w:rPr>
+                <w:rFonts w:ascii="Calibri" w:hAnsi="Calibri" w:cs="Calibri"/>
+                <w:sz w:val="20"/>
+                <w:szCs w:val="20"/>
+              </w:rPr>
+              <w:t>sign_loan_officer</w:t>
+            </w:r>
+            <w:proofErr w:type="spellEnd"/>
+            <w:r>
+              <w:rPr>
+                <w:rFonts w:ascii="Calibri" w:hAnsi="Calibri" w:cs="Calibri"/>
+                <w:sz w:val="20"/>
+                <w:szCs w:val="20"/>
+              </w:rPr>
+              <w:t>}</w:t>
+            </w:r>
           </w:p>
         </w:tc>
       </w:tr>
@@ -1739,15 +1795,43 @@
         <w:tc>
           <w:tcPr>
             <w:tcW w:w="7736" w:type="dxa"/>
-          </w:tcPr>
-          <w:p>
-            <w:pPr>
-              <w:rPr>
-                <w:rFonts w:ascii="Calibri" w:hAnsi="Calibri" w:cs="Calibri"/>
-                <w:sz w:val="20"/>
-                <w:szCs w:val="20"/>
-              </w:rPr>
-            </w:pPr>
+            <w:vAlign w:val="center"/>
+          </w:tcPr>
+          <w:p>
+            <w:pPr>
+              <w:jc w:val="center"/>
+              <w:rPr>
+                <w:rFonts w:ascii="Calibri" w:hAnsi="Calibri" w:cs="Calibri"/>
+                <w:sz w:val="20"/>
+                <w:szCs w:val="20"/>
+              </w:rPr>
+            </w:pPr>
+            <w:r>
+              <w:rPr>
+                <w:rFonts w:ascii="Calibri" w:hAnsi="Calibri" w:cs="Calibri"/>
+                <w:sz w:val="20"/>
+                <w:szCs w:val="20"/>
+              </w:rPr>
+              <w:t>${</w:t>
+            </w:r>
+            <w:proofErr w:type="spellStart"/>
+            <w:r>
+              <w:rPr>
+                <w:rFonts w:ascii="Calibri" w:hAnsi="Calibri" w:cs="Calibri"/>
+                <w:sz w:val="20"/>
+                <w:szCs w:val="20"/>
+              </w:rPr>
+              <w:t>sign_general_division</w:t>
+            </w:r>
+            <w:proofErr w:type="spellEnd"/>
+            <w:r>
+              <w:rPr>
+                <w:rFonts w:ascii="Calibri" w:hAnsi="Calibri" w:cs="Calibri"/>
+                <w:sz w:val="20"/>
+                <w:szCs w:val="20"/>
+              </w:rPr>
+              <w:t>}</w:t>
+            </w:r>
           </w:p>
         </w:tc>
       </w:tr>

</xml_diff>